<commit_message>
logging and aop approach added!
</commit_message>
<xml_diff>
--- a/README - Deutsche Bahn Aufgabe.docx
+++ b/README - Deutsche Bahn Aufgabe.docx
@@ -595,16 +595,41 @@
           <w:szCs w:val="21"/>
           <w:lang w:val="de-DE"/>
         </w:rPr>
-        <w:t>-</w:t>
-      </w:r>
-      <w:r>
-        <w:rPr>
-          <w:noProof/>
-          <w:sz w:val="21"/>
-          <w:szCs w:val="21"/>
-          <w:lang w:val="de-DE"/>
-        </w:rPr>
-        <w:t xml:space="preserve"> Dank der während "Request" laufenden Validierungen wollte ich die Verschwendung von Ressourcen minimieren. </w:t>
+        <w:t>-Dank der Validierungen, die während "</w:t>
+      </w:r>
+      <w:proofErr w:type="spellStart"/>
+      <w:r>
+        <w:rPr>
+          <w:sz w:val="21"/>
+          <w:szCs w:val="21"/>
+          <w:lang w:val="de-DE"/>
+        </w:rPr>
+        <w:t>Get</w:t>
+      </w:r>
+      <w:proofErr w:type="spellEnd"/>
+      <w:r>
+        <w:rPr>
+          <w:sz w:val="21"/>
+          <w:szCs w:val="21"/>
+          <w:lang w:val="de-DE"/>
+        </w:rPr>
+        <w:t xml:space="preserve"> Request" laufen, </w:t>
+      </w:r>
+      <w:r>
+        <w:rPr>
+          <w:sz w:val="21"/>
+          <w:szCs w:val="21"/>
+          <w:lang w:val="de-DE"/>
+        </w:rPr>
+        <w:t>konnte</w:t>
+      </w:r>
+      <w:r>
+        <w:rPr>
+          <w:sz w:val="21"/>
+          <w:szCs w:val="21"/>
+          <w:lang w:val="de-DE"/>
+        </w:rPr>
+        <w:t xml:space="preserve"> ich die Verschwendung von Ressourcen minimieren.</w:t>
       </w:r>
       <w:r>
         <w:rPr>
@@ -2213,24 +2238,697 @@
         <w:rPr>
           <w:sz w:val="21"/>
           <w:szCs w:val="21"/>
-          <w:lang w:val="en-US"/>
-        </w:rPr>
-      </w:pPr>
-    </w:p>
-    <w:p>
-      <w:pPr>
-        <w:rPr>
-          <w:sz w:val="21"/>
-          <w:szCs w:val="21"/>
-          <w:lang w:val="de-DE"/>
-        </w:rPr>
-      </w:pPr>
-      <w:r>
-        <w:rPr>
-          <w:sz w:val="21"/>
-          <w:szCs w:val="21"/>
-          <w:lang w:val="de-DE"/>
-        </w:rPr>
+          <w:lang w:val="de-DE"/>
+        </w:rPr>
+      </w:pPr>
+      <w:r>
+        <w:rPr>
+          <w:sz w:val="21"/>
+          <w:szCs w:val="21"/>
+          <w:lang w:val="de-DE"/>
+        </w:rPr>
+        <w:t>-</w:t>
+      </w:r>
+      <w:r>
+        <w:rPr>
+          <w:sz w:val="21"/>
+          <w:szCs w:val="21"/>
+          <w:lang w:val="de-DE"/>
+        </w:rPr>
+        <w:t xml:space="preserve">In der Datei </w:t>
+      </w:r>
+      <w:proofErr w:type="spellStart"/>
+      <w:proofErr w:type="gramStart"/>
+      <w:r>
+        <w:rPr>
+          <w:sz w:val="21"/>
+          <w:szCs w:val="21"/>
+          <w:lang w:val="de-DE"/>
+        </w:rPr>
+        <w:t>application.properties</w:t>
+      </w:r>
+      <w:proofErr w:type="spellEnd"/>
+      <w:proofErr w:type="gramEnd"/>
+      <w:r>
+        <w:rPr>
+          <w:sz w:val="21"/>
+          <w:szCs w:val="21"/>
+          <w:lang w:val="de-DE"/>
+        </w:rPr>
+        <w:t xml:space="preserve"> werden </w:t>
+      </w:r>
+      <w:proofErr w:type="spellStart"/>
+      <w:r>
+        <w:rPr>
+          <w:sz w:val="21"/>
+          <w:szCs w:val="21"/>
+          <w:lang w:val="de-DE"/>
+        </w:rPr>
+        <w:t>Logging</w:t>
+      </w:r>
+      <w:proofErr w:type="spellEnd"/>
+      <w:r>
+        <w:rPr>
+          <w:sz w:val="21"/>
+          <w:szCs w:val="21"/>
+          <w:lang w:val="de-DE"/>
+        </w:rPr>
+        <w:t>-Level-Anpassungen für verschiedene Klassen über die Slf4j-API vorgenommen.</w:t>
+      </w:r>
+    </w:p>
+    <w:p>
+      <w:pPr>
+        <w:rPr>
+          <w:sz w:val="21"/>
+          <w:szCs w:val="21"/>
+          <w:lang w:val="de-DE"/>
+        </w:rPr>
+      </w:pPr>
+    </w:p>
+    <w:p>
+      <w:pPr>
+        <w:rPr>
+          <w:sz w:val="21"/>
+          <w:szCs w:val="21"/>
+          <w:lang w:val="de-DE"/>
+        </w:rPr>
+      </w:pPr>
+      <w:r>
+        <w:rPr>
+          <w:noProof/>
+          <w:sz w:val="21"/>
+          <w:szCs w:val="21"/>
+          <w:lang w:val="de-DE"/>
+        </w:rPr>
+        <w:drawing>
+          <wp:inline distT="0" distB="0" distL="0" distR="0" wp14:anchorId="7810D0C2" wp14:editId="53B098B7">
+            <wp:extent cx="6645910" cy="859790"/>
+            <wp:effectExtent l="0" t="0" r="0" b="3810"/>
+            <wp:docPr id="19" name="Picture 19" descr="Text&#10;&#10;Description automatically generated"/>
+            <wp:cNvGraphicFramePr>
+              <a:graphicFrameLocks xmlns:a="http://schemas.openxmlformats.org/drawingml/2006/main" noChangeAspect="1"/>
+            </wp:cNvGraphicFramePr>
+            <a:graphic xmlns:a="http://schemas.openxmlformats.org/drawingml/2006/main">
+              <a:graphicData uri="http://schemas.openxmlformats.org/drawingml/2006/picture">
+                <pic:pic xmlns:pic="http://schemas.openxmlformats.org/drawingml/2006/picture">
+                  <pic:nvPicPr>
+                    <pic:cNvPr id="19" name="Picture 19" descr="Text&#10;&#10;Description automatically generated"/>
+                    <pic:cNvPicPr/>
+                  </pic:nvPicPr>
+                  <pic:blipFill>
+                    <a:blip r:embed="rId26" cstate="print">
+                      <a:extLst>
+                        <a:ext uri="{28A0092B-C50C-407E-A947-70E740481C1C}">
+                          <a14:useLocalDpi xmlns:a14="http://schemas.microsoft.com/office/drawing/2010/main" val="0"/>
+                        </a:ext>
+                      </a:extLst>
+                    </a:blip>
+                    <a:stretch>
+                      <a:fillRect/>
+                    </a:stretch>
+                  </pic:blipFill>
+                  <pic:spPr>
+                    <a:xfrm>
+                      <a:off x="0" y="0"/>
+                      <a:ext cx="6645910" cy="859790"/>
+                    </a:xfrm>
+                    <a:prstGeom prst="rect">
+                      <a:avLst/>
+                    </a:prstGeom>
+                  </pic:spPr>
+                </pic:pic>
+              </a:graphicData>
+            </a:graphic>
+          </wp:inline>
+        </w:drawing>
+      </w:r>
+    </w:p>
+    <w:p>
+      <w:pPr>
+        <w:rPr>
+          <w:sz w:val="21"/>
+          <w:szCs w:val="21"/>
+          <w:lang w:val="de-DE"/>
+        </w:rPr>
+      </w:pPr>
+    </w:p>
+    <w:p>
+      <w:pPr>
+        <w:rPr>
+          <w:sz w:val="21"/>
+          <w:szCs w:val="21"/>
+          <w:lang w:val="de-DE"/>
+        </w:rPr>
+      </w:pPr>
+      <w:r>
+        <w:rPr>
+          <w:sz w:val="21"/>
+          <w:szCs w:val="21"/>
+          <w:lang w:val="de-DE"/>
+        </w:rPr>
+        <w:t>-</w:t>
+      </w:r>
+      <w:r>
+        <w:t xml:space="preserve"> </w:t>
+      </w:r>
+      <w:r>
+        <w:rPr>
+          <w:sz w:val="21"/>
+          <w:szCs w:val="21"/>
+          <w:lang w:val="de-DE"/>
+        </w:rPr>
+        <w:t>"</w:t>
+      </w:r>
+      <w:proofErr w:type="spellStart"/>
+      <w:r>
+        <w:rPr>
+          <w:sz w:val="21"/>
+          <w:szCs w:val="21"/>
+          <w:lang w:val="de-DE"/>
+        </w:rPr>
+        <w:t>Logging</w:t>
+      </w:r>
+      <w:proofErr w:type="spellEnd"/>
+      <w:r>
+        <w:rPr>
+          <w:sz w:val="21"/>
+          <w:szCs w:val="21"/>
+          <w:lang w:val="de-DE"/>
+        </w:rPr>
+        <w:t xml:space="preserve"> </w:t>
+      </w:r>
+      <w:proofErr w:type="spellStart"/>
+      <w:r>
+        <w:rPr>
+          <w:sz w:val="21"/>
+          <w:szCs w:val="21"/>
+          <w:lang w:val="de-DE"/>
+        </w:rPr>
+        <w:t>data</w:t>
+      </w:r>
+      <w:proofErr w:type="spellEnd"/>
+      <w:r>
+        <w:rPr>
+          <w:sz w:val="21"/>
+          <w:szCs w:val="21"/>
+          <w:lang w:val="de-DE"/>
+        </w:rPr>
+        <w:t xml:space="preserve">" werden in einem benutzerdefinierten Format in operationOffice.log gespeichert. Die maximale Dateigröße, die maximale Gesamtgröße der </w:t>
+      </w:r>
+      <w:proofErr w:type="spellStart"/>
+      <w:r>
+        <w:rPr>
+          <w:sz w:val="21"/>
+          <w:szCs w:val="21"/>
+          <w:lang w:val="de-DE"/>
+        </w:rPr>
+        <w:t>Logging</w:t>
+      </w:r>
+      <w:proofErr w:type="spellEnd"/>
+      <w:r>
+        <w:rPr>
+          <w:sz w:val="21"/>
+          <w:szCs w:val="21"/>
+          <w:lang w:val="de-DE"/>
+        </w:rPr>
+        <w:t xml:space="preserve">-Daten und die Aufbewahrungszeit werden angegeben. Der </w:t>
+      </w:r>
+      <w:proofErr w:type="spellStart"/>
+      <w:r>
+        <w:rPr>
+          <w:sz w:val="21"/>
+          <w:szCs w:val="21"/>
+          <w:lang w:val="de-DE"/>
+        </w:rPr>
+        <w:t>Logging</w:t>
+      </w:r>
+      <w:proofErr w:type="spellEnd"/>
+      <w:r>
+        <w:rPr>
+          <w:sz w:val="21"/>
+          <w:szCs w:val="21"/>
+          <w:lang w:val="de-DE"/>
+        </w:rPr>
+        <w:t>-Verlauf wird bei jedem Programmstart gelöscht (er wird nicht gelöscht, wenn er innerhalb des nächsten Tages gestartet wird).</w:t>
+      </w:r>
+    </w:p>
+    <w:p>
+      <w:pPr>
+        <w:rPr>
+          <w:sz w:val="21"/>
+          <w:szCs w:val="21"/>
+          <w:lang w:val="de-DE"/>
+        </w:rPr>
+      </w:pPr>
+    </w:p>
+    <w:p>
+      <w:pPr>
+        <w:rPr>
+          <w:sz w:val="21"/>
+          <w:szCs w:val="21"/>
+          <w:lang w:val="de-DE"/>
+        </w:rPr>
+      </w:pPr>
+      <w:r>
+        <w:rPr>
+          <w:noProof/>
+          <w:sz w:val="21"/>
+          <w:szCs w:val="21"/>
+          <w:lang w:val="de-DE"/>
+        </w:rPr>
+        <w:drawing>
+          <wp:inline distT="0" distB="0" distL="0" distR="0" wp14:anchorId="268DF2D7" wp14:editId="0BB5002E">
+            <wp:extent cx="6645910" cy="2220595"/>
+            <wp:effectExtent l="0" t="0" r="0" b="1905"/>
+            <wp:docPr id="24" name="Picture 24" descr="Text&#10;&#10;Description automatically generated"/>
+            <wp:cNvGraphicFramePr>
+              <a:graphicFrameLocks xmlns:a="http://schemas.openxmlformats.org/drawingml/2006/main" noChangeAspect="1"/>
+            </wp:cNvGraphicFramePr>
+            <a:graphic xmlns:a="http://schemas.openxmlformats.org/drawingml/2006/main">
+              <a:graphicData uri="http://schemas.openxmlformats.org/drawingml/2006/picture">
+                <pic:pic xmlns:pic="http://schemas.openxmlformats.org/drawingml/2006/picture">
+                  <pic:nvPicPr>
+                    <pic:cNvPr id="24" name="Picture 24" descr="Text&#10;&#10;Description automatically generated"/>
+                    <pic:cNvPicPr/>
+                  </pic:nvPicPr>
+                  <pic:blipFill>
+                    <a:blip r:embed="rId27" cstate="print">
+                      <a:extLst>
+                        <a:ext uri="{28A0092B-C50C-407E-A947-70E740481C1C}">
+                          <a14:useLocalDpi xmlns:a14="http://schemas.microsoft.com/office/drawing/2010/main" val="0"/>
+                        </a:ext>
+                      </a:extLst>
+                    </a:blip>
+                    <a:stretch>
+                      <a:fillRect/>
+                    </a:stretch>
+                  </pic:blipFill>
+                  <pic:spPr>
+                    <a:xfrm>
+                      <a:off x="0" y="0"/>
+                      <a:ext cx="6645910" cy="2220595"/>
+                    </a:xfrm>
+                    <a:prstGeom prst="rect">
+                      <a:avLst/>
+                    </a:prstGeom>
+                  </pic:spPr>
+                </pic:pic>
+              </a:graphicData>
+            </a:graphic>
+          </wp:inline>
+        </w:drawing>
+      </w:r>
+    </w:p>
+    <w:p>
+      <w:pPr>
+        <w:rPr>
+          <w:sz w:val="21"/>
+          <w:szCs w:val="21"/>
+          <w:lang w:val="de-DE"/>
+        </w:rPr>
+      </w:pPr>
+    </w:p>
+    <w:p>
+      <w:pPr>
+        <w:rPr>
+          <w:sz w:val="21"/>
+          <w:szCs w:val="21"/>
+          <w:lang w:val="de-DE"/>
+        </w:rPr>
+      </w:pPr>
+      <w:r>
+        <w:rPr>
+          <w:sz w:val="21"/>
+          <w:szCs w:val="21"/>
+          <w:lang w:val="de-DE"/>
+        </w:rPr>
+        <w:t>-</w:t>
+      </w:r>
+      <w:r>
+        <w:t xml:space="preserve"> </w:t>
+      </w:r>
+      <w:r>
+        <w:rPr>
+          <w:sz w:val="21"/>
+          <w:szCs w:val="21"/>
+          <w:lang w:val="de-DE"/>
+        </w:rPr>
+        <w:t xml:space="preserve">Es wird eine einfache </w:t>
+      </w:r>
+      <w:proofErr w:type="spellStart"/>
+      <w:r>
+        <w:rPr>
+          <w:sz w:val="21"/>
+          <w:szCs w:val="21"/>
+          <w:lang w:val="de-DE"/>
+        </w:rPr>
+        <w:t>Logging</w:t>
+      </w:r>
+      <w:proofErr w:type="spellEnd"/>
+      <w:r>
+        <w:rPr>
+          <w:sz w:val="21"/>
+          <w:szCs w:val="21"/>
+          <w:lang w:val="de-DE"/>
+        </w:rPr>
+        <w:t xml:space="preserve"> auf Methodenebene </w:t>
+      </w:r>
+      <w:r>
+        <w:rPr>
+          <w:sz w:val="21"/>
+          <w:szCs w:val="21"/>
+          <w:lang w:val="de-DE"/>
+        </w:rPr>
+        <w:t>durchgeführt. Außerdem</w:t>
+      </w:r>
+      <w:r>
+        <w:rPr>
+          <w:sz w:val="21"/>
+          <w:szCs w:val="21"/>
+          <w:lang w:val="de-DE"/>
+        </w:rPr>
+        <w:t xml:space="preserve"> wird die </w:t>
+      </w:r>
+      <w:proofErr w:type="spellStart"/>
+      <w:r>
+        <w:rPr>
+          <w:sz w:val="21"/>
+          <w:szCs w:val="21"/>
+          <w:lang w:val="de-DE"/>
+        </w:rPr>
+        <w:t>Logging</w:t>
+      </w:r>
+      <w:proofErr w:type="spellEnd"/>
+      <w:r>
+        <w:rPr>
+          <w:sz w:val="21"/>
+          <w:szCs w:val="21"/>
+          <w:lang w:val="de-DE"/>
+        </w:rPr>
+        <w:t xml:space="preserve"> auf Methodenebene mithilfe des AOP-Ansatzes mit benutzerdefinierter Annotation entworfen!</w:t>
+      </w:r>
+    </w:p>
+    <w:p>
+      <w:pPr>
+        <w:rPr>
+          <w:sz w:val="21"/>
+          <w:szCs w:val="21"/>
+          <w:lang w:val="en-US"/>
+        </w:rPr>
+      </w:pPr>
+      <w:r>
+        <w:rPr>
+          <w:noProof/>
+          <w:sz w:val="21"/>
+          <w:szCs w:val="21"/>
+          <w:lang w:val="en-US"/>
+        </w:rPr>
+        <w:drawing>
+          <wp:inline distT="0" distB="0" distL="0" distR="0" wp14:anchorId="4606A3C2" wp14:editId="06100603">
+            <wp:extent cx="6645910" cy="946150"/>
+            <wp:effectExtent l="0" t="0" r="0" b="6350"/>
+            <wp:docPr id="22" name="Picture 22" descr="Graphical user interface&#10;&#10;Description automatically generated with medium confidence"/>
+            <wp:cNvGraphicFramePr>
+              <a:graphicFrameLocks xmlns:a="http://schemas.openxmlformats.org/drawingml/2006/main" noChangeAspect="1"/>
+            </wp:cNvGraphicFramePr>
+            <a:graphic xmlns:a="http://schemas.openxmlformats.org/drawingml/2006/main">
+              <a:graphicData uri="http://schemas.openxmlformats.org/drawingml/2006/picture">
+                <pic:pic xmlns:pic="http://schemas.openxmlformats.org/drawingml/2006/picture">
+                  <pic:nvPicPr>
+                    <pic:cNvPr id="22" name="Picture 22" descr="Graphical user interface&#10;&#10;Description automatically generated with medium confidence"/>
+                    <pic:cNvPicPr/>
+                  </pic:nvPicPr>
+                  <pic:blipFill>
+                    <a:blip r:embed="rId28" cstate="print">
+                      <a:extLst>
+                        <a:ext uri="{28A0092B-C50C-407E-A947-70E740481C1C}">
+                          <a14:useLocalDpi xmlns:a14="http://schemas.microsoft.com/office/drawing/2010/main" val="0"/>
+                        </a:ext>
+                      </a:extLst>
+                    </a:blip>
+                    <a:stretch>
+                      <a:fillRect/>
+                    </a:stretch>
+                  </pic:blipFill>
+                  <pic:spPr>
+                    <a:xfrm>
+                      <a:off x="0" y="0"/>
+                      <a:ext cx="6645910" cy="946150"/>
+                    </a:xfrm>
+                    <a:prstGeom prst="rect">
+                      <a:avLst/>
+                    </a:prstGeom>
+                  </pic:spPr>
+                </pic:pic>
+              </a:graphicData>
+            </a:graphic>
+          </wp:inline>
+        </w:drawing>
+      </w:r>
+    </w:p>
+    <w:p>
+      <w:pPr>
+        <w:rPr>
+          <w:sz w:val="21"/>
+          <w:szCs w:val="21"/>
+          <w:lang w:val="en-US"/>
+        </w:rPr>
+      </w:pPr>
+      <w:r>
+        <w:rPr>
+          <w:noProof/>
+          <w:sz w:val="21"/>
+          <w:szCs w:val="21"/>
+          <w:lang w:val="en-US"/>
+        </w:rPr>
+        <w:drawing>
+          <wp:inline distT="0" distB="0" distL="0" distR="0" wp14:anchorId="73836B84" wp14:editId="6ADC0497">
+            <wp:extent cx="6645910" cy="348615"/>
+            <wp:effectExtent l="0" t="0" r="0" b="0"/>
+            <wp:docPr id="23" name="Picture 23"/>
+            <wp:cNvGraphicFramePr>
+              <a:graphicFrameLocks xmlns:a="http://schemas.openxmlformats.org/drawingml/2006/main" noChangeAspect="1"/>
+            </wp:cNvGraphicFramePr>
+            <a:graphic xmlns:a="http://schemas.openxmlformats.org/drawingml/2006/main">
+              <a:graphicData uri="http://schemas.openxmlformats.org/drawingml/2006/picture">
+                <pic:pic xmlns:pic="http://schemas.openxmlformats.org/drawingml/2006/picture">
+                  <pic:nvPicPr>
+                    <pic:cNvPr id="23" name="Picture 23"/>
+                    <pic:cNvPicPr/>
+                  </pic:nvPicPr>
+                  <pic:blipFill>
+                    <a:blip r:embed="rId29" cstate="print">
+                      <a:extLst>
+                        <a:ext uri="{28A0092B-C50C-407E-A947-70E740481C1C}">
+                          <a14:useLocalDpi xmlns:a14="http://schemas.microsoft.com/office/drawing/2010/main" val="0"/>
+                        </a:ext>
+                      </a:extLst>
+                    </a:blip>
+                    <a:stretch>
+                      <a:fillRect/>
+                    </a:stretch>
+                  </pic:blipFill>
+                  <pic:spPr>
+                    <a:xfrm>
+                      <a:off x="0" y="0"/>
+                      <a:ext cx="6645910" cy="348615"/>
+                    </a:xfrm>
+                    <a:prstGeom prst="rect">
+                      <a:avLst/>
+                    </a:prstGeom>
+                  </pic:spPr>
+                </pic:pic>
+              </a:graphicData>
+            </a:graphic>
+          </wp:inline>
+        </w:drawing>
+      </w:r>
+    </w:p>
+    <w:p>
+      <w:pPr>
+        <w:rPr>
+          <w:sz w:val="21"/>
+          <w:szCs w:val="21"/>
+          <w:lang w:val="en-US"/>
+        </w:rPr>
+      </w:pPr>
+    </w:p>
+    <w:p>
+      <w:pPr>
+        <w:rPr>
+          <w:sz w:val="21"/>
+          <w:szCs w:val="21"/>
+          <w:lang w:val="en-US"/>
+        </w:rPr>
+      </w:pPr>
+    </w:p>
+    <w:p>
+      <w:pPr>
+        <w:rPr>
+          <w:sz w:val="21"/>
+          <w:szCs w:val="21"/>
+          <w:lang w:val="en-US"/>
+        </w:rPr>
+      </w:pPr>
+      <w:r>
+        <w:rPr>
+          <w:noProof/>
+          <w:sz w:val="21"/>
+          <w:szCs w:val="21"/>
+          <w:lang w:val="en-US"/>
+        </w:rPr>
+        <w:drawing>
+          <wp:inline distT="0" distB="0" distL="0" distR="0" wp14:anchorId="7C46D9A8" wp14:editId="3C9E8A22">
+            <wp:extent cx="6645910" cy="1053465"/>
+            <wp:effectExtent l="0" t="0" r="0" b="635"/>
+            <wp:docPr id="25" name="Picture 25" descr="Graphical user interface&#10;&#10;Description automatically generated"/>
+            <wp:cNvGraphicFramePr>
+              <a:graphicFrameLocks xmlns:a="http://schemas.openxmlformats.org/drawingml/2006/main" noChangeAspect="1"/>
+            </wp:cNvGraphicFramePr>
+            <a:graphic xmlns:a="http://schemas.openxmlformats.org/drawingml/2006/main">
+              <a:graphicData uri="http://schemas.openxmlformats.org/drawingml/2006/picture">
+                <pic:pic xmlns:pic="http://schemas.openxmlformats.org/drawingml/2006/picture">
+                  <pic:nvPicPr>
+                    <pic:cNvPr id="25" name="Picture 25" descr="Graphical user interface&#10;&#10;Description automatically generated"/>
+                    <pic:cNvPicPr/>
+                  </pic:nvPicPr>
+                  <pic:blipFill>
+                    <a:blip r:embed="rId30" cstate="print">
+                      <a:extLst>
+                        <a:ext uri="{28A0092B-C50C-407E-A947-70E740481C1C}">
+                          <a14:useLocalDpi xmlns:a14="http://schemas.microsoft.com/office/drawing/2010/main" val="0"/>
+                        </a:ext>
+                      </a:extLst>
+                    </a:blip>
+                    <a:stretch>
+                      <a:fillRect/>
+                    </a:stretch>
+                  </pic:blipFill>
+                  <pic:spPr>
+                    <a:xfrm>
+                      <a:off x="0" y="0"/>
+                      <a:ext cx="6645910" cy="1053465"/>
+                    </a:xfrm>
+                    <a:prstGeom prst="rect">
+                      <a:avLst/>
+                    </a:prstGeom>
+                  </pic:spPr>
+                </pic:pic>
+              </a:graphicData>
+            </a:graphic>
+          </wp:inline>
+        </w:drawing>
+      </w:r>
+    </w:p>
+    <w:p>
+      <w:pPr>
+        <w:rPr>
+          <w:sz w:val="21"/>
+          <w:szCs w:val="21"/>
+          <w:lang w:val="de-DE"/>
+        </w:rPr>
+      </w:pPr>
+    </w:p>
+    <w:p>
+      <w:pPr>
+        <w:rPr>
+          <w:sz w:val="21"/>
+          <w:szCs w:val="21"/>
+          <w:lang w:val="de-DE"/>
+        </w:rPr>
+      </w:pPr>
+    </w:p>
+    <w:p>
+      <w:pPr>
+        <w:rPr>
+          <w:sz w:val="21"/>
+          <w:szCs w:val="21"/>
+          <w:lang w:val="de-DE"/>
+        </w:rPr>
+      </w:pPr>
+      <w:r>
+        <w:rPr>
+          <w:noProof/>
+          <w:sz w:val="21"/>
+          <w:szCs w:val="21"/>
+          <w:lang w:val="de-DE"/>
+        </w:rPr>
+        <w:drawing>
+          <wp:inline distT="0" distB="0" distL="0" distR="0" wp14:anchorId="3B81EEE0" wp14:editId="48FD88DC">
+            <wp:extent cx="6860018" cy="1210630"/>
+            <wp:effectExtent l="0" t="0" r="0" b="0"/>
+            <wp:docPr id="27" name="Picture 27" descr="Graphical user interface, text&#10;&#10;Description automatically generated"/>
+            <wp:cNvGraphicFramePr>
+              <a:graphicFrameLocks xmlns:a="http://schemas.openxmlformats.org/drawingml/2006/main" noChangeAspect="1"/>
+            </wp:cNvGraphicFramePr>
+            <a:graphic xmlns:a="http://schemas.openxmlformats.org/drawingml/2006/main">
+              <a:graphicData uri="http://schemas.openxmlformats.org/drawingml/2006/picture">
+                <pic:pic xmlns:pic="http://schemas.openxmlformats.org/drawingml/2006/picture">
+                  <pic:nvPicPr>
+                    <pic:cNvPr id="27" name="Picture 27" descr="Graphical user interface, text&#10;&#10;Description automatically generated"/>
+                    <pic:cNvPicPr/>
+                  </pic:nvPicPr>
+                  <pic:blipFill>
+                    <a:blip r:embed="rId31" cstate="print">
+                      <a:extLst>
+                        <a:ext uri="{28A0092B-C50C-407E-A947-70E740481C1C}">
+                          <a14:useLocalDpi xmlns:a14="http://schemas.microsoft.com/office/drawing/2010/main" val="0"/>
+                        </a:ext>
+                      </a:extLst>
+                    </a:blip>
+                    <a:stretch>
+                      <a:fillRect/>
+                    </a:stretch>
+                  </pic:blipFill>
+                  <pic:spPr>
+                    <a:xfrm>
+                      <a:off x="0" y="0"/>
+                      <a:ext cx="6902721" cy="1218166"/>
+                    </a:xfrm>
+                    <a:prstGeom prst="rect">
+                      <a:avLst/>
+                    </a:prstGeom>
+                  </pic:spPr>
+                </pic:pic>
+              </a:graphicData>
+            </a:graphic>
+          </wp:inline>
+        </w:drawing>
+      </w:r>
+    </w:p>
+    <w:p>
+      <w:pPr>
+        <w:rPr>
+          <w:sz w:val="21"/>
+          <w:szCs w:val="21"/>
+          <w:lang w:val="de-DE"/>
+        </w:rPr>
+      </w:pPr>
+    </w:p>
+    <w:p>
+      <w:pPr>
+        <w:rPr>
+          <w:sz w:val="21"/>
+          <w:szCs w:val="21"/>
+          <w:lang w:val="de-DE"/>
+        </w:rPr>
+      </w:pPr>
+    </w:p>
+    <w:p>
+      <w:pPr>
+        <w:rPr>
+          <w:sz w:val="21"/>
+          <w:szCs w:val="21"/>
+          <w:lang w:val="de-DE"/>
+        </w:rPr>
+      </w:pPr>
+      <w:r>
+        <w:rPr>
+          <w:sz w:val="21"/>
+          <w:szCs w:val="21"/>
+          <w:lang w:val="de-DE"/>
+        </w:rPr>
+        <w:lastRenderedPageBreak/>
         <w:t>zusätzliche Verbesserungen</w:t>
       </w:r>
     </w:p>
@@ -2244,62 +2942,16 @@
         <w:rPr>
           <w:sz w:val="21"/>
           <w:szCs w:val="21"/>
-          <w:lang w:val="de-DE"/>
-        </w:rPr>
-      </w:pPr>
-      <w:proofErr w:type="spellStart"/>
-      <w:r>
-        <w:rPr>
-          <w:sz w:val="21"/>
-          <w:szCs w:val="21"/>
-          <w:lang w:val="de-DE"/>
-        </w:rPr>
-        <w:t>versioning</w:t>
-      </w:r>
-      <w:proofErr w:type="spellEnd"/>
-      <w:r>
-        <w:rPr>
-          <w:sz w:val="21"/>
-          <w:szCs w:val="21"/>
-          <w:lang w:val="de-DE"/>
-        </w:rPr>
-        <w:t xml:space="preserve"> and </w:t>
-      </w:r>
-      <w:proofErr w:type="spellStart"/>
-      <w:r>
-        <w:rPr>
-          <w:sz w:val="21"/>
-          <w:szCs w:val="21"/>
-          <w:lang w:val="de-DE"/>
-        </w:rPr>
-        <w:t>documentation</w:t>
-      </w:r>
-      <w:proofErr w:type="spellEnd"/>
-      <w:r>
-        <w:rPr>
-          <w:sz w:val="21"/>
-          <w:szCs w:val="21"/>
-          <w:lang w:val="de-DE"/>
-        </w:rPr>
-        <w:t xml:space="preserve"> </w:t>
-      </w:r>
-      <w:proofErr w:type="spellStart"/>
-      <w:r>
-        <w:rPr>
-          <w:sz w:val="21"/>
-          <w:szCs w:val="21"/>
-          <w:lang w:val="de-DE"/>
-        </w:rPr>
-        <w:t>of</w:t>
-      </w:r>
-      <w:proofErr w:type="spellEnd"/>
-      <w:r>
-        <w:rPr>
-          <w:sz w:val="21"/>
-          <w:szCs w:val="21"/>
-          <w:lang w:val="de-DE"/>
-        </w:rPr>
-        <w:t xml:space="preserve"> APIs </w:t>
+          <w:lang w:val="en-GB"/>
+        </w:rPr>
+      </w:pPr>
+      <w:r>
+        <w:rPr>
+          <w:sz w:val="21"/>
+          <w:szCs w:val="21"/>
+          <w:lang w:val="en-GB"/>
+        </w:rPr>
+        <w:t xml:space="preserve">versioning and documentation of APIs </w:t>
       </w:r>
     </w:p>
     <w:p>
@@ -2322,7 +2974,15 @@
           <w:szCs w:val="21"/>
           <w:lang w:val="en-US"/>
         </w:rPr>
-        <w:t>Dockerizing</w:t>
+        <w:t>D</w:t>
+      </w:r>
+      <w:r>
+        <w:rPr>
+          <w:sz w:val="21"/>
+          <w:szCs w:val="21"/>
+          <w:lang w:val="en-US"/>
+        </w:rPr>
+        <w:t>ockerizing</w:t>
       </w:r>
       <w:proofErr w:type="spellEnd"/>
       <w:r>
@@ -2331,18 +2991,24 @@
           <w:szCs w:val="21"/>
           <w:lang w:val="en-US"/>
         </w:rPr>
-        <w:t xml:space="preserve"> Jar files and </w:t>
-      </w:r>
-      <w:proofErr w:type="gramStart"/>
-      <w:r>
-        <w:rPr>
-          <w:sz w:val="21"/>
-          <w:szCs w:val="21"/>
-          <w:lang w:val="en-US"/>
-        </w:rPr>
-        <w:t>run on</w:t>
-      </w:r>
-      <w:proofErr w:type="gramEnd"/>
+        <w:t xml:space="preserve"> </w:t>
+      </w:r>
+      <w:r>
+        <w:rPr>
+          <w:sz w:val="21"/>
+          <w:szCs w:val="21"/>
+          <w:lang w:val="en-US"/>
+        </w:rPr>
+        <w:t xml:space="preserve">Jar files and </w:t>
+      </w:r>
+      <w:r>
+        <w:rPr>
+          <w:sz w:val="21"/>
+          <w:szCs w:val="21"/>
+          <w:lang w:val="en-US"/>
+        </w:rPr>
+        <w:t>run-on</w:t>
+      </w:r>
       <w:r>
         <w:rPr>
           <w:sz w:val="21"/>
@@ -2350,6 +3016,9 @@
           <w:lang w:val="en-US"/>
         </w:rPr>
         <w:t xml:space="preserve"> AWS ECS</w:t>
+      </w:r>
+      <w:r>
+        <w:t xml:space="preserve"> </w:t>
       </w:r>
     </w:p>
     <w:p>
@@ -2394,6 +3063,14 @@
           <w:lang w:val="en-US"/>
         </w:rPr>
         <w:t>Logging Operations</w:t>
+      </w:r>
+      <w:r>
+        <w:rPr>
+          <w:sz w:val="21"/>
+          <w:szCs w:val="21"/>
+          <w:lang w:val="en-US"/>
+        </w:rPr>
+        <w:t xml:space="preserve"> and AOP Approach (added on 02.08.22)</w:t>
       </w:r>
     </w:p>
     <w:p>

</xml_diff>